<commit_message>
added fields and a few fixes
</commit_message>
<xml_diff>
--- a/viewsFile.docx
+++ b/viewsFile.docx
@@ -31,7 +31,7 @@
     <w:tbl>
       <w:tblPr>
         <w:tblStyle w:val="4"/>
-        <w:tblW w:w="8522" w:type="dxa"/>
+        <w:tblW w:w="14174" w:type="dxa"/>
         <w:tblInd w:w="0" w:type="dxa"/>
         <w:tblBorders>
           <w:top w:val="single" w:color="auto" w:sz="4" w:space="0"/>
@@ -50,15 +50,16 @@
         </w:tblCellMar>
       </w:tblPr>
       <w:tblGrid>
-        <w:gridCol w:w="2130"/>
-        <w:gridCol w:w="2130"/>
-        <w:gridCol w:w="2131"/>
-        <w:gridCol w:w="2131"/>
+        <w:gridCol w:w="2837"/>
+        <w:gridCol w:w="4193"/>
+        <w:gridCol w:w="2232"/>
+        <w:gridCol w:w="2089"/>
+        <w:gridCol w:w="2823"/>
       </w:tblGrid>
       <w:tr>
         <w:tc>
           <w:tcPr>
-            <w:tcW w:w="2130" w:type="dxa"/>
+            <w:tcW w:w="2837" w:type="dxa"/>
           </w:tcPr>
           <w:p>
             <w:pPr>
@@ -76,7 +77,7 @@
         </w:tc>
         <w:tc>
           <w:tcPr>
-            <w:tcW w:w="2130" w:type="dxa"/>
+            <w:tcW w:w="4193" w:type="dxa"/>
           </w:tcPr>
           <w:p>
             <w:pPr>
@@ -94,7 +95,7 @@
         </w:tc>
         <w:tc>
           <w:tcPr>
-            <w:tcW w:w="2131" w:type="dxa"/>
+            <w:tcW w:w="2232" w:type="dxa"/>
           </w:tcPr>
           <w:p>
             <w:pPr>
@@ -112,7 +113,7 @@
         </w:tc>
         <w:tc>
           <w:tcPr>
-            <w:tcW w:w="2131" w:type="dxa"/>
+            <w:tcW w:w="2089" w:type="dxa"/>
           </w:tcPr>
           <w:p>
             <w:pPr>
@@ -125,6 +126,24 @@
                 <w:vertAlign w:val="baseline"/>
               </w:rPr>
               <w:t>Method Type</w:t>
+            </w:r>
+          </w:p>
+        </w:tc>
+        <w:tc>
+          <w:tcPr>
+            <w:tcW w:w="2823" w:type="dxa"/>
+          </w:tcPr>
+          <w:p>
+            <w:pPr>
+              <w:rPr>
+                <w:vertAlign w:val="baseline"/>
+              </w:rPr>
+            </w:pPr>
+            <w:r>
+              <w:rPr>
+                <w:vertAlign w:val="baseline"/>
+              </w:rPr>
+              <w:t>Response</w:t>
             </w:r>
           </w:p>
         </w:tc>
@@ -132,7 +151,7 @@
       <w:tr>
         <w:tc>
           <w:tcPr>
-            <w:tcW w:w="2130" w:type="dxa"/>
+            <w:tcW w:w="2837" w:type="dxa"/>
           </w:tcPr>
           <w:p>
             <w:pPr>
@@ -150,19 +169,19 @@
         </w:tc>
         <w:tc>
           <w:tcPr>
-            <w:tcW w:w="2130" w:type="dxa"/>
-          </w:tcPr>
-          <w:p>
-            <w:pPr>
-              <w:rPr>
-                <w:vertAlign w:val="baseline"/>
-              </w:rPr>
-            </w:pPr>
-          </w:p>
-        </w:tc>
-        <w:tc>
-          <w:tcPr>
-            <w:tcW w:w="2131" w:type="dxa"/>
+            <w:tcW w:w="4193" w:type="dxa"/>
+          </w:tcPr>
+          <w:p>
+            <w:pPr>
+              <w:rPr>
+                <w:vertAlign w:val="baseline"/>
+              </w:rPr>
+            </w:pPr>
+          </w:p>
+        </w:tc>
+        <w:tc>
+          <w:tcPr>
+            <w:tcW w:w="2232" w:type="dxa"/>
           </w:tcPr>
           <w:p>
             <w:pPr>
@@ -181,7 +200,7 @@
         </w:tc>
         <w:tc>
           <w:tcPr>
-            <w:tcW w:w="2131" w:type="dxa"/>
+            <w:tcW w:w="2089" w:type="dxa"/>
           </w:tcPr>
           <w:p>
             <w:pPr>
@@ -195,13 +214,35 @@
               </w:rPr>
               <w:t>POST</w:t>
             </w:r>
+          </w:p>
+        </w:tc>
+        <w:tc>
+          <w:tcPr>
+            <w:tcW w:w="2823" w:type="dxa"/>
+          </w:tcPr>
+          <w:p>
+            <w:pPr>
+              <w:rPr>
+                <w:vertAlign w:val="baseline"/>
+              </w:rPr>
+            </w:pPr>
+            <w:bookmarkStart w:id="0" w:name="_GoBack"/>
+            <w:bookmarkEnd w:id="0"/>
+          </w:p>
+          <w:p>
+            <w:pPr>
+              <w:ind w:firstLine="420"/>
+              <w:rPr>
+                <w:vertAlign w:val="baseline"/>
+              </w:rPr>
+            </w:pPr>
           </w:p>
         </w:tc>
       </w:tr>
       <w:tr>
         <w:tc>
           <w:tcPr>
-            <w:tcW w:w="2130" w:type="dxa"/>
+            <w:tcW w:w="2837" w:type="dxa"/>
           </w:tcPr>
           <w:p>
             <w:pPr>
@@ -219,19 +260,19 @@
         </w:tc>
         <w:tc>
           <w:tcPr>
-            <w:tcW w:w="2130" w:type="dxa"/>
-          </w:tcPr>
-          <w:p>
-            <w:pPr>
-              <w:rPr>
-                <w:vertAlign w:val="baseline"/>
-              </w:rPr>
-            </w:pPr>
-          </w:p>
-        </w:tc>
-        <w:tc>
-          <w:tcPr>
-            <w:tcW w:w="2131" w:type="dxa"/>
+            <w:tcW w:w="4193" w:type="dxa"/>
+          </w:tcPr>
+          <w:p>
+            <w:pPr>
+              <w:rPr>
+                <w:vertAlign w:val="baseline"/>
+              </w:rPr>
+            </w:pPr>
+          </w:p>
+        </w:tc>
+        <w:tc>
+          <w:tcPr>
+            <w:tcW w:w="2232" w:type="dxa"/>
           </w:tcPr>
           <w:p>
             <w:pPr>
@@ -244,48 +285,13 @@
                 <w:rFonts w:hint="default"/>
                 <w:vertAlign w:val="baseline"/>
               </w:rPr>
-              <w:t>+</w:t>
-            </w:r>
-            <w:r>
-              <w:rPr>
-                <w:rFonts w:hint="default"/>
-                <w:vertAlign w:val="baseline"/>
-              </w:rPr>
-              <w:t xml:space="preserve">degreeCode, </w:t>
-            </w:r>
-            <w:r>
-              <w:rPr>
-                <w:rFonts w:hint="default"/>
-                <w:vertAlign w:val="baseline"/>
-              </w:rPr>
-              <w:t>+</w:t>
-            </w:r>
-            <w:r>
-              <w:rPr>
-                <w:rFonts w:hint="default"/>
-                <w:vertAlign w:val="baseline"/>
-              </w:rPr>
-              <w:t xml:space="preserve">degreeType, </w:t>
-            </w:r>
-            <w:r>
-              <w:rPr>
-                <w:rFonts w:hint="default"/>
-                <w:vertAlign w:val="baseline"/>
-              </w:rPr>
-              <w:t>+</w:t>
-            </w:r>
-            <w:r>
-              <w:rPr>
-                <w:rFonts w:hint="default"/>
-                <w:vertAlign w:val="baseline"/>
-              </w:rPr>
-              <w:t>branchCode</w:t>
-            </w:r>
-          </w:p>
-        </w:tc>
-        <w:tc>
-          <w:tcPr>
-            <w:tcW w:w="2131" w:type="dxa"/>
+              <w:t>+degreeCode, +degreeType, +branchCode</w:t>
+            </w:r>
+          </w:p>
+        </w:tc>
+        <w:tc>
+          <w:tcPr>
+            <w:tcW w:w="2089" w:type="dxa"/>
           </w:tcPr>
           <w:p>
             <w:pPr>
@@ -299,13 +305,25 @@
               </w:rPr>
               <w:t>GET</w:t>
             </w:r>
+          </w:p>
+        </w:tc>
+        <w:tc>
+          <w:tcPr>
+            <w:tcW w:w="2823" w:type="dxa"/>
+          </w:tcPr>
+          <w:p>
+            <w:pPr>
+              <w:rPr>
+                <w:vertAlign w:val="baseline"/>
+              </w:rPr>
+            </w:pPr>
           </w:p>
         </w:tc>
       </w:tr>
       <w:tr>
         <w:tc>
           <w:tcPr>
-            <w:tcW w:w="2130" w:type="dxa"/>
+            <w:tcW w:w="2837" w:type="dxa"/>
           </w:tcPr>
           <w:p>
             <w:pPr>
@@ -323,19 +341,19 @@
         </w:tc>
         <w:tc>
           <w:tcPr>
-            <w:tcW w:w="2130" w:type="dxa"/>
-          </w:tcPr>
-          <w:p>
-            <w:pPr>
-              <w:rPr>
-                <w:vertAlign w:val="baseline"/>
-              </w:rPr>
-            </w:pPr>
-          </w:p>
-        </w:tc>
-        <w:tc>
-          <w:tcPr>
-            <w:tcW w:w="2131" w:type="dxa"/>
+            <w:tcW w:w="4193" w:type="dxa"/>
+          </w:tcPr>
+          <w:p>
+            <w:pPr>
+              <w:rPr>
+                <w:vertAlign w:val="baseline"/>
+              </w:rPr>
+            </w:pPr>
+          </w:p>
+        </w:tc>
+        <w:tc>
+          <w:tcPr>
+            <w:tcW w:w="2232" w:type="dxa"/>
           </w:tcPr>
           <w:p>
             <w:pPr>
@@ -348,20 +366,13 @@
                 <w:rFonts w:hint="default"/>
                 <w:vertAlign w:val="baseline"/>
               </w:rPr>
-              <w:t>+</w:t>
-            </w:r>
-            <w:r>
-              <w:rPr>
-                <w:rFonts w:hint="default"/>
-                <w:vertAlign w:val="baseline"/>
-              </w:rPr>
-              <w:t>courseId</w:t>
-            </w:r>
-          </w:p>
-        </w:tc>
-        <w:tc>
-          <w:tcPr>
-            <w:tcW w:w="2131" w:type="dxa"/>
+              <w:t>+courseId</w:t>
+            </w:r>
+          </w:p>
+        </w:tc>
+        <w:tc>
+          <w:tcPr>
+            <w:tcW w:w="2089" w:type="dxa"/>
           </w:tcPr>
           <w:p>
             <w:pPr>
@@ -375,6 +386,18 @@
               </w:rPr>
               <w:t>GET</w:t>
             </w:r>
+          </w:p>
+        </w:tc>
+        <w:tc>
+          <w:tcPr>
+            <w:tcW w:w="2823" w:type="dxa"/>
+          </w:tcPr>
+          <w:p>
+            <w:pPr>
+              <w:rPr>
+                <w:vertAlign w:val="baseline"/>
+              </w:rPr>
+            </w:pPr>
           </w:p>
         </w:tc>
       </w:tr>
@@ -857,12 +880,10 @@
       <w:r>
         <w:t xml:space="preserve">View : </w:t>
       </w:r>
-      <w:bookmarkStart w:id="0" w:name="_GoBack"/>
-      <w:bookmarkEnd w:id="0"/>
     </w:p>
     <w:sectPr>
-      <w:pgSz w:w="11906" w:h="16838"/>
-      <w:pgMar w:top="1440" w:right="1800" w:bottom="1440" w:left="1800" w:header="851" w:footer="992" w:gutter="0"/>
+      <w:pgSz w:w="16838" w:h="11906" w:orient="landscape"/>
+      <w:pgMar w:top="1800" w:right="1440" w:bottom="1800" w:left="1440" w:header="851" w:footer="992" w:gutter="0"/>
       <w:cols w:space="425" w:num="1"/>
       <w:docGrid w:type="lines" w:linePitch="312" w:charSpace="0"/>
     </w:sectPr>

</xml_diff>

<commit_message>
fixes, addns and documentation
</commit_message>
<xml_diff>
--- a/viewsFile.docx
+++ b/viewsFile.docx
@@ -568,6 +568,64 @@
                 <w:vertAlign w:val="baseline"/>
               </w:rPr>
             </w:pPr>
+            <w:r>
+              <w:rPr>
+                <w:vertAlign w:val="baseline"/>
+              </w:rPr>
+              <w:t>+branchCode</w:t>
+            </w:r>
+          </w:p>
+          <w:p>
+            <w:pPr>
+              <w:rPr>
+                <w:vertAlign w:val="baseline"/>
+              </w:rPr>
+            </w:pPr>
+            <w:r>
+              <w:rPr>
+                <w:vertAlign w:val="baseline"/>
+              </w:rPr>
+              <w:t>+branchName</w:t>
+            </w:r>
+          </w:p>
+          <w:p>
+            <w:pPr>
+              <w:rPr>
+                <w:vertAlign w:val="baseline"/>
+              </w:rPr>
+            </w:pPr>
+            <w:r>
+              <w:rPr>
+                <w:vertAlign w:val="baseline"/>
+              </w:rPr>
+              <w:t>+seatsAvailable</w:t>
+            </w:r>
+          </w:p>
+          <w:p>
+            <w:pPr>
+              <w:rPr>
+                <w:vertAlign w:val="baseline"/>
+              </w:rPr>
+            </w:pPr>
+            <w:r>
+              <w:rPr>
+                <w:vertAlign w:val="baseline"/>
+              </w:rPr>
+              <w:t>+degreeCode</w:t>
+            </w:r>
+          </w:p>
+          <w:p>
+            <w:pPr>
+              <w:rPr>
+                <w:vertAlign w:val="baseline"/>
+              </w:rPr>
+            </w:pPr>
+            <w:r>
+              <w:rPr>
+                <w:vertAlign w:val="baseline"/>
+              </w:rPr>
+              <w:t>+deptId</w:t>
+            </w:r>
           </w:p>
         </w:tc>
         <w:tc>
@@ -642,6 +700,12 @@
                 <w:vertAlign w:val="baseline"/>
               </w:rPr>
             </w:pPr>
+            <w:r>
+              <w:rPr>
+                <w:vertAlign w:val="baseline"/>
+              </w:rPr>
+              <w:t>+branchCode</w:t>
+            </w:r>
           </w:p>
         </w:tc>
         <w:tc>
@@ -716,6 +780,12 @@
                 <w:vertAlign w:val="baseline"/>
               </w:rPr>
             </w:pPr>
+            <w:r>
+              <w:rPr>
+                <w:vertAlign w:val="baseline"/>
+              </w:rPr>
+              <w:t>+branchCode</w:t>
+            </w:r>
           </w:p>
         </w:tc>
         <w:tc>
@@ -791,6 +861,38 @@
                 <w:vertAlign w:val="baseline"/>
               </w:rPr>
             </w:pPr>
+            <w:r>
+              <w:rPr>
+                <w:vertAlign w:val="baseline"/>
+              </w:rPr>
+              <w:t>+degreeCode</w:t>
+            </w:r>
+          </w:p>
+          <w:p>
+            <w:pPr>
+              <w:rPr>
+                <w:vertAlign w:val="baseline"/>
+              </w:rPr>
+            </w:pPr>
+            <w:r>
+              <w:rPr>
+                <w:vertAlign w:val="baseline"/>
+              </w:rPr>
+              <w:t>+degreeType</w:t>
+            </w:r>
+          </w:p>
+          <w:p>
+            <w:pPr>
+              <w:rPr>
+                <w:vertAlign w:val="baseline"/>
+              </w:rPr>
+            </w:pPr>
+            <w:r>
+              <w:rPr>
+                <w:vertAlign w:val="baseline"/>
+              </w:rPr>
+              <w:t>-deptId</w:t>
+            </w:r>
           </w:p>
         </w:tc>
         <w:tc>
@@ -867,6 +969,12 @@
                 <w:vertAlign w:val="baseline"/>
               </w:rPr>
             </w:pPr>
+            <w:r>
+              <w:rPr>
+                <w:vertAlign w:val="baseline"/>
+              </w:rPr>
+              <w:t>+branchCode</w:t>
+            </w:r>
           </w:p>
         </w:tc>
         <w:tc>
@@ -1077,6 +1185,51 @@
                 <w:vertAlign w:val="baseline"/>
               </w:rPr>
             </w:pPr>
+            <w:r>
+              <w:rPr>
+                <w:vertAlign w:val="baseline"/>
+              </w:rPr>
+              <w:t>+batchType</w:t>
+            </w:r>
+          </w:p>
+          <w:p>
+            <w:pPr>
+              <w:rPr>
+                <w:vertAlign w:val="baseline"/>
+              </w:rPr>
+            </w:pPr>
+            <w:r>
+              <w:rPr>
+                <w:vertAlign w:val="baseline"/>
+              </w:rPr>
+              <w:t>+degreeCode</w:t>
+            </w:r>
+          </w:p>
+          <w:p>
+            <w:pPr>
+              <w:rPr>
+                <w:vertAlign w:val="baseline"/>
+              </w:rPr>
+            </w:pPr>
+            <w:r>
+              <w:rPr>
+                <w:vertAlign w:val="baseline"/>
+              </w:rPr>
+              <w:t>+deptId</w:t>
+            </w:r>
+          </w:p>
+          <w:p>
+            <w:pPr>
+              <w:rPr>
+                <w:vertAlign w:val="baseline"/>
+              </w:rPr>
+            </w:pPr>
+            <w:r>
+              <w:rPr>
+                <w:vertAlign w:val="baseline"/>
+              </w:rPr>
+              <w:t>+strength</w:t>
+            </w:r>
           </w:p>
         </w:tc>
         <w:tc>
@@ -1157,6 +1310,12 @@
                 <w:vertAlign w:val="baseline"/>
               </w:rPr>
             </w:pPr>
+            <w:r>
+              <w:rPr>
+                <w:vertAlign w:val="baseline"/>
+              </w:rPr>
+              <w:t>+batchId</w:t>
+            </w:r>
           </w:p>
         </w:tc>
         <w:tc>
@@ -1237,6 +1396,12 @@
                 <w:vertAlign w:val="baseline"/>
               </w:rPr>
             </w:pPr>
+            <w:r>
+              <w:rPr>
+                <w:vertAlign w:val="baseline"/>
+              </w:rPr>
+              <w:t>+batchId</w:t>
+            </w:r>
           </w:p>
         </w:tc>
         <w:tc>
@@ -1326,6 +1491,12 @@
                 <w:vertAlign w:val="baseline"/>
               </w:rPr>
             </w:pPr>
+            <w:r>
+              <w:rPr>
+                <w:vertAlign w:val="baseline"/>
+              </w:rPr>
+              <w:t>-batchType (A or B)</w:t>
+            </w:r>
           </w:p>
         </w:tc>
         <w:tc>
@@ -1423,6 +1594,12 @@
                 <w:vertAlign w:val="baseline"/>
               </w:rPr>
             </w:pPr>
+            <w:r>
+              <w:rPr>
+                <w:vertAlign w:val="baseline"/>
+              </w:rPr>
+              <w:t>+batchId</w:t>
+            </w:r>
           </w:p>
         </w:tc>
         <w:tc>
@@ -1636,6 +1813,103 @@
                 <w:vertAlign w:val="baseline"/>
               </w:rPr>
             </w:pPr>
+            <w:r>
+              <w:rPr>
+                <w:vertAlign w:val="baseline"/>
+              </w:rPr>
+              <w:t>+degreeCode</w:t>
+            </w:r>
+          </w:p>
+          <w:p>
+            <w:pPr>
+              <w:rPr>
+                <w:vertAlign w:val="baseline"/>
+              </w:rPr>
+            </w:pPr>
+            <w:r>
+              <w:rPr>
+                <w:vertAlign w:val="baseline"/>
+              </w:rPr>
+              <w:t>+degreeName</w:t>
+            </w:r>
+          </w:p>
+          <w:p>
+            <w:pPr>
+              <w:rPr>
+                <w:vertAlign w:val="baseline"/>
+              </w:rPr>
+            </w:pPr>
+            <w:r>
+              <w:rPr>
+                <w:vertAlign w:val="baseline"/>
+              </w:rPr>
+              <w:t>+degreeType</w:t>
+            </w:r>
+          </w:p>
+          <w:p>
+            <w:pPr>
+              <w:rPr>
+                <w:vertAlign w:val="baseline"/>
+              </w:rPr>
+            </w:pPr>
+            <w:r>
+              <w:rPr>
+                <w:vertAlign w:val="baseline"/>
+              </w:rPr>
+              <w:t>+duration</w:t>
+            </w:r>
+          </w:p>
+          <w:p>
+            <w:pPr>
+              <w:rPr>
+                <w:vertAlign w:val="baseline"/>
+              </w:rPr>
+            </w:pPr>
+            <w:r>
+              <w:rPr>
+                <w:vertAlign w:val="baseline"/>
+              </w:rPr>
+              <w:t>+maxCredit</w:t>
+            </w:r>
+          </w:p>
+          <w:p>
+            <w:pPr>
+              <w:rPr>
+                <w:vertAlign w:val="baseline"/>
+              </w:rPr>
+            </w:pPr>
+            <w:r>
+              <w:rPr>
+                <w:vertAlign w:val="baseline"/>
+              </w:rPr>
+              <w:t>+annualFee</w:t>
+            </w:r>
+          </w:p>
+          <w:p>
+            <w:pPr>
+              <w:rPr>
+                <w:vertAlign w:val="baseline"/>
+              </w:rPr>
+            </w:pPr>
+            <w:r>
+              <w:rPr>
+                <w:vertAlign w:val="baseline"/>
+              </w:rPr>
+              <w:t>+lateFine</w:t>
+            </w:r>
+          </w:p>
+          <w:p>
+            <w:pPr>
+              <w:rPr>
+                <w:vertAlign w:val="baseline"/>
+              </w:rPr>
+            </w:pPr>
+            <w:r>
+              <w:rPr>
+                <w:vertAlign w:val="baseline"/>
+              </w:rPr>
+              <w:t>+admissionFee</w:t>
+            </w:r>
           </w:p>
         </w:tc>
         <w:tc>
@@ -1716,6 +1990,12 @@
                 <w:vertAlign w:val="baseline"/>
               </w:rPr>
             </w:pPr>
+            <w:r>
+              <w:rPr>
+                <w:vertAlign w:val="baseline"/>
+              </w:rPr>
+              <w:t>+degreeCode</w:t>
+            </w:r>
           </w:p>
         </w:tc>
         <w:tc>
@@ -1796,6 +2076,12 @@
                 <w:vertAlign w:val="baseline"/>
               </w:rPr>
             </w:pPr>
+            <w:r>
+              <w:rPr>
+                <w:vertAlign w:val="baseline"/>
+              </w:rPr>
+              <w:t>+degreeCode</w:t>
+            </w:r>
           </w:p>
         </w:tc>
         <w:tc>
@@ -1878,6 +2164,12 @@
                 <w:vertAlign w:val="baseline"/>
               </w:rPr>
             </w:pPr>
+            <w:r>
+              <w:rPr>
+                <w:vertAlign w:val="baseline"/>
+              </w:rPr>
+              <w:t>-</w:t>
+            </w:r>
           </w:p>
         </w:tc>
         <w:tc>
@@ -1975,6 +2267,25 @@
                 <w:vertAlign w:val="baseline"/>
               </w:rPr>
             </w:pPr>
+            <w:r>
+              <w:rPr>
+                <w:vertAlign w:val="baseline"/>
+              </w:rPr>
+              <w:t>+degreeCode</w:t>
+            </w:r>
+          </w:p>
+          <w:p>
+            <w:pPr>
+              <w:rPr>
+                <w:vertAlign w:val="baseline"/>
+              </w:rPr>
+            </w:pPr>
+            <w:r>
+              <w:rPr>
+                <w:vertAlign w:val="baseline"/>
+              </w:rPr>
+              <w:t>+degreeType</w:t>
+            </w:r>
           </w:p>
         </w:tc>
         <w:tc>
@@ -2185,6 +2496,105 @@
                 <w:vertAlign w:val="baseline"/>
               </w:rPr>
             </w:pPr>
+            <w:r>
+              <w:rPr>
+                <w:vertAlign w:val="baseline"/>
+              </w:rPr>
+              <w:t>+deptId</w:t>
+            </w:r>
+          </w:p>
+          <w:p>
+            <w:pPr>
+              <w:rPr>
+                <w:vertAlign w:val="baseline"/>
+              </w:rPr>
+            </w:pPr>
+            <w:r>
+              <w:rPr>
+                <w:vertAlign w:val="baseline"/>
+              </w:rPr>
+              <w:t>+deptName</w:t>
+            </w:r>
+          </w:p>
+          <w:p>
+            <w:pPr>
+              <w:rPr>
+                <w:vertAlign w:val="baseline"/>
+              </w:rPr>
+            </w:pPr>
+            <w:r>
+              <w:rPr>
+                <w:vertAlign w:val="baseline"/>
+              </w:rPr>
+              <w:t>+hod</w:t>
+            </w:r>
+            <w:bookmarkStart w:id="0" w:name="_GoBack"/>
+            <w:bookmarkEnd w:id="0"/>
+          </w:p>
+          <w:p>
+            <w:pPr>
+              <w:rPr>
+                <w:vertAlign w:val="baseline"/>
+              </w:rPr>
+            </w:pPr>
+            <w:r>
+              <w:rPr>
+                <w:vertAlign w:val="baseline"/>
+              </w:rPr>
+              <w:t>+email</w:t>
+            </w:r>
+          </w:p>
+          <w:p>
+            <w:pPr>
+              <w:rPr>
+                <w:vertAlign w:val="baseline"/>
+              </w:rPr>
+            </w:pPr>
+            <w:r>
+              <w:rPr>
+                <w:vertAlign w:val="baseline"/>
+              </w:rPr>
+              <w:t>+location</w:t>
+            </w:r>
+          </w:p>
+          <w:p>
+            <w:pPr>
+              <w:rPr>
+                <w:vertAlign w:val="baseline"/>
+              </w:rPr>
+            </w:pPr>
+            <w:r>
+              <w:rPr>
+                <w:vertAlign w:val="baseline"/>
+              </w:rPr>
+              <w:t>+branchCount</w:t>
+            </w:r>
+          </w:p>
+          <w:p>
+            <w:pPr>
+              <w:rPr>
+                <w:vertAlign w:val="baseline"/>
+              </w:rPr>
+            </w:pPr>
+            <w:r>
+              <w:rPr>
+                <w:vertAlign w:val="baseline"/>
+              </w:rPr>
+              <w:t>+studentStrength</w:t>
+            </w:r>
+          </w:p>
+          <w:p>
+            <w:pPr>
+              <w:rPr>
+                <w:vertAlign w:val="baseline"/>
+              </w:rPr>
+            </w:pPr>
+            <w:r>
+              <w:rPr>
+                <w:vertAlign w:val="baseline"/>
+              </w:rPr>
+              <w:t>+facultyStrength</w:t>
+            </w:r>
           </w:p>
         </w:tc>
         <w:tc>
@@ -2265,6 +2675,12 @@
                 <w:vertAlign w:val="baseline"/>
               </w:rPr>
             </w:pPr>
+            <w:r>
+              <w:rPr>
+                <w:vertAlign w:val="baseline"/>
+              </w:rPr>
+              <w:t>+deptId</w:t>
+            </w:r>
           </w:p>
         </w:tc>
         <w:tc>
@@ -2345,6 +2761,12 @@
                 <w:vertAlign w:val="baseline"/>
               </w:rPr>
             </w:pPr>
+            <w:r>
+              <w:rPr>
+                <w:vertAlign w:val="baseline"/>
+              </w:rPr>
+              <w:t>+deptId</w:t>
+            </w:r>
           </w:p>
         </w:tc>
         <w:tc>
@@ -2434,6 +2856,12 @@
                 <w:vertAlign w:val="baseline"/>
               </w:rPr>
             </w:pPr>
+            <w:r>
+              <w:rPr>
+                <w:vertAlign w:val="baseline"/>
+              </w:rPr>
+              <w:t>-</w:t>
+            </w:r>
           </w:p>
         </w:tc>
         <w:tc>
@@ -2644,6 +3072,38 @@
                 <w:vertAlign w:val="baseline"/>
               </w:rPr>
             </w:pPr>
+            <w:r>
+              <w:rPr>
+                <w:vertAlign w:val="baseline"/>
+              </w:rPr>
+              <w:t>+courseId</w:t>
+            </w:r>
+          </w:p>
+          <w:p>
+            <w:pPr>
+              <w:rPr>
+                <w:vertAlign w:val="baseline"/>
+              </w:rPr>
+            </w:pPr>
+            <w:r>
+              <w:rPr>
+                <w:vertAlign w:val="baseline"/>
+              </w:rPr>
+              <w:t>+groupId</w:t>
+            </w:r>
+          </w:p>
+          <w:p>
+            <w:pPr>
+              <w:rPr>
+                <w:vertAlign w:val="baseline"/>
+              </w:rPr>
+            </w:pPr>
+            <w:r>
+              <w:rPr>
+                <w:vertAlign w:val="baseline"/>
+              </w:rPr>
+              <w:t>+facultyId</w:t>
+            </w:r>
           </w:p>
         </w:tc>
         <w:tc>
@@ -2724,6 +3184,12 @@
                 <w:vertAlign w:val="baseline"/>
               </w:rPr>
             </w:pPr>
+            <w:r>
+              <w:rPr>
+                <w:vertAlign w:val="baseline"/>
+              </w:rPr>
+              <w:t>+id (courseGroup)</w:t>
+            </w:r>
           </w:p>
         </w:tc>
         <w:tc>
@@ -2804,6 +3270,12 @@
                 <w:vertAlign w:val="baseline"/>
               </w:rPr>
             </w:pPr>
+            <w:r>
+              <w:rPr>
+                <w:vertAlign w:val="baseline"/>
+              </w:rPr>
+              <w:t>+id (courseGroup)</w:t>
+            </w:r>
           </w:p>
         </w:tc>
         <w:tc>
@@ -2893,6 +3365,25 @@
                 <w:vertAlign w:val="baseline"/>
               </w:rPr>
             </w:pPr>
+            <w:r>
+              <w:rPr>
+                <w:vertAlign w:val="baseline"/>
+              </w:rPr>
+              <w:t>+courseId</w:t>
+            </w:r>
+          </w:p>
+          <w:p>
+            <w:pPr>
+              <w:rPr>
+                <w:vertAlign w:val="baseline"/>
+              </w:rPr>
+            </w:pPr>
+            <w:r>
+              <w:rPr>
+                <w:vertAlign w:val="baseline"/>
+              </w:rPr>
+              <w:t>+groupId</w:t>
+            </w:r>
           </w:p>
         </w:tc>
         <w:tc>
@@ -2976,6 +3467,12 @@
                 <w:vertAlign w:val="baseline"/>
               </w:rPr>
             </w:pPr>
+            <w:r>
+              <w:rPr>
+                <w:vertAlign w:val="baseline"/>
+              </w:rPr>
+              <w:t>+id (courseGroup)</w:t>
+            </w:r>
           </w:p>
         </w:tc>
         <w:tc>
@@ -3186,6 +3683,77 @@
                 <w:vertAlign w:val="baseline"/>
               </w:rPr>
             </w:pPr>
+            <w:r>
+              <w:rPr>
+                <w:vertAlign w:val="baseline"/>
+              </w:rPr>
+              <w:t>+groupId</w:t>
+            </w:r>
+          </w:p>
+          <w:p>
+            <w:pPr>
+              <w:rPr>
+                <w:vertAlign w:val="baseline"/>
+              </w:rPr>
+            </w:pPr>
+            <w:r>
+              <w:rPr>
+                <w:vertAlign w:val="baseline"/>
+              </w:rPr>
+              <w:t>+semester</w:t>
+            </w:r>
+          </w:p>
+          <w:p>
+            <w:pPr>
+              <w:rPr>
+                <w:vertAlign w:val="baseline"/>
+              </w:rPr>
+            </w:pPr>
+            <w:r>
+              <w:rPr>
+                <w:vertAlign w:val="baseline"/>
+              </w:rPr>
+              <w:t>+startRollNo</w:t>
+            </w:r>
+          </w:p>
+          <w:p>
+            <w:pPr>
+              <w:rPr>
+                <w:vertAlign w:val="baseline"/>
+              </w:rPr>
+            </w:pPr>
+            <w:r>
+              <w:rPr>
+                <w:vertAlign w:val="baseline"/>
+              </w:rPr>
+              <w:t>+endRollNo</w:t>
+            </w:r>
+          </w:p>
+          <w:p>
+            <w:pPr>
+              <w:rPr>
+                <w:vertAlign w:val="baseline"/>
+              </w:rPr>
+            </w:pPr>
+            <w:r>
+              <w:rPr>
+                <w:vertAlign w:val="baseline"/>
+              </w:rPr>
+              <w:t>+branchCode</w:t>
+            </w:r>
+          </w:p>
+          <w:p>
+            <w:pPr>
+              <w:rPr>
+                <w:vertAlign w:val="baseline"/>
+              </w:rPr>
+            </w:pPr>
+            <w:r>
+              <w:rPr>
+                <w:vertAlign w:val="baseline"/>
+              </w:rPr>
+              <w:t>+strength</w:t>
+            </w:r>
           </w:p>
         </w:tc>
         <w:tc>
@@ -3266,6 +3834,12 @@
                 <w:vertAlign w:val="baseline"/>
               </w:rPr>
             </w:pPr>
+            <w:r>
+              <w:rPr>
+                <w:vertAlign w:val="baseline"/>
+              </w:rPr>
+              <w:t>+groupId</w:t>
+            </w:r>
           </w:p>
         </w:tc>
         <w:tc>
@@ -3346,6 +3920,12 @@
                 <w:vertAlign w:val="baseline"/>
               </w:rPr>
             </w:pPr>
+            <w:r>
+              <w:rPr>
+                <w:vertAlign w:val="baseline"/>
+              </w:rPr>
+              <w:t>+groupId</w:t>
+            </w:r>
           </w:p>
         </w:tc>
         <w:tc>
@@ -3435,6 +4015,12 @@
                 <w:vertAlign w:val="baseline"/>
               </w:rPr>
             </w:pPr>
+            <w:r>
+              <w:rPr>
+                <w:vertAlign w:val="baseline"/>
+              </w:rPr>
+              <w:t>+branchCode</w:t>
+            </w:r>
           </w:p>
         </w:tc>
         <w:tc>
@@ -3664,6 +4250,51 @@
                 <w:vertAlign w:val="baseline"/>
               </w:rPr>
             </w:pPr>
+            <w:r>
+              <w:rPr>
+                <w:vertAlign w:val="baseline"/>
+              </w:rPr>
+              <w:t>+title</w:t>
+            </w:r>
+          </w:p>
+          <w:p>
+            <w:pPr>
+              <w:rPr>
+                <w:vertAlign w:val="baseline"/>
+              </w:rPr>
+            </w:pPr>
+            <w:r>
+              <w:rPr>
+                <w:vertAlign w:val="baseline"/>
+              </w:rPr>
+              <w:t>+content</w:t>
+            </w:r>
+          </w:p>
+          <w:p>
+            <w:pPr>
+              <w:rPr>
+                <w:vertAlign w:val="baseline"/>
+              </w:rPr>
+            </w:pPr>
+            <w:r>
+              <w:rPr>
+                <w:vertAlign w:val="baseline"/>
+              </w:rPr>
+              <w:t>+id (courseGroup)</w:t>
+            </w:r>
+          </w:p>
+          <w:p>
+            <w:pPr>
+              <w:rPr>
+                <w:vertAlign w:val="baseline"/>
+              </w:rPr>
+            </w:pPr>
+            <w:r>
+              <w:rPr>
+                <w:vertAlign w:val="baseline"/>
+              </w:rPr>
+              <w:t>+dateAndTime</w:t>
+            </w:r>
           </w:p>
         </w:tc>
         <w:tc>
@@ -3744,6 +4375,12 @@
                 <w:vertAlign w:val="baseline"/>
               </w:rPr>
             </w:pPr>
+            <w:r>
+              <w:rPr>
+                <w:vertAlign w:val="baseline"/>
+              </w:rPr>
+              <w:t>+id (announcement)</w:t>
+            </w:r>
           </w:p>
         </w:tc>
         <w:tc>
@@ -3824,6 +4461,12 @@
                 <w:vertAlign w:val="baseline"/>
               </w:rPr>
             </w:pPr>
+            <w:r>
+              <w:rPr>
+                <w:vertAlign w:val="baseline"/>
+              </w:rPr>
+              <w:t>+id (announcement)</w:t>
+            </w:r>
           </w:p>
         </w:tc>
         <w:tc>
@@ -3913,6 +4556,12 @@
                 <w:vertAlign w:val="baseline"/>
               </w:rPr>
             </w:pPr>
+            <w:r>
+              <w:rPr>
+                <w:vertAlign w:val="baseline"/>
+              </w:rPr>
+              <w:t>+since</w:t>
+            </w:r>
           </w:p>
         </w:tc>
         <w:tc>
@@ -3989,6 +4638,25 @@
                 <w:vertAlign w:val="baseline"/>
               </w:rPr>
             </w:pPr>
+            <w:r>
+              <w:rPr>
+                <w:vertAlign w:val="baseline"/>
+              </w:rPr>
+              <w:t>+rowsPerPage</w:t>
+            </w:r>
+          </w:p>
+          <w:p>
+            <w:pPr>
+              <w:rPr>
+                <w:vertAlign w:val="baseline"/>
+              </w:rPr>
+            </w:pPr>
+            <w:r>
+              <w:rPr>
+                <w:vertAlign w:val="baseline"/>
+              </w:rPr>
+              <w:t>+pageNo</w:t>
+            </w:r>
           </w:p>
         </w:tc>
         <w:tc>
@@ -4202,6 +4870,155 @@
                 <w:vertAlign w:val="baseline"/>
               </w:rPr>
             </w:pPr>
+            <w:r>
+              <w:rPr>
+                <w:vertAlign w:val="baseline"/>
+              </w:rPr>
+              <w:t>+eventName</w:t>
+            </w:r>
+          </w:p>
+          <w:p>
+            <w:pPr>
+              <w:rPr>
+                <w:vertAlign w:val="baseline"/>
+              </w:rPr>
+            </w:pPr>
+            <w:r>
+              <w:rPr>
+                <w:vertAlign w:val="baseline"/>
+              </w:rPr>
+              <w:t>+venue</w:t>
+            </w:r>
+          </w:p>
+          <w:p>
+            <w:pPr>
+              <w:rPr>
+                <w:vertAlign w:val="baseline"/>
+              </w:rPr>
+            </w:pPr>
+            <w:r>
+              <w:rPr>
+                <w:vertAlign w:val="baseline"/>
+              </w:rPr>
+              <w:t>+startDateTime</w:t>
+            </w:r>
+          </w:p>
+          <w:p>
+            <w:pPr>
+              <w:rPr>
+                <w:vertAlign w:val="baseline"/>
+              </w:rPr>
+            </w:pPr>
+            <w:r>
+              <w:rPr>
+                <w:vertAlign w:val="baseline"/>
+              </w:rPr>
+              <w:t>+description</w:t>
+            </w:r>
+          </w:p>
+          <w:p>
+            <w:pPr>
+              <w:rPr>
+                <w:vertAlign w:val="baseline"/>
+              </w:rPr>
+            </w:pPr>
+            <w:r>
+              <w:rPr>
+                <w:vertAlign w:val="baseline"/>
+              </w:rPr>
+              <w:t>+organisedBy</w:t>
+            </w:r>
+          </w:p>
+          <w:p>
+            <w:pPr>
+              <w:rPr>
+                <w:vertAlign w:val="baseline"/>
+              </w:rPr>
+            </w:pPr>
+            <w:r>
+              <w:rPr>
+                <w:vertAlign w:val="baseline"/>
+              </w:rPr>
+              <w:t>+mobile.countryCode</w:t>
+            </w:r>
+          </w:p>
+          <w:p>
+            <w:pPr>
+              <w:rPr>
+                <w:vertAlign w:val="baseline"/>
+              </w:rPr>
+            </w:pPr>
+            <w:r>
+              <w:rPr>
+                <w:vertAlign w:val="baseline"/>
+              </w:rPr>
+              <w:t>+mobile.mobileNum</w:t>
+            </w:r>
+          </w:p>
+          <w:p>
+            <w:pPr>
+              <w:rPr>
+                <w:vertAlign w:val="baseline"/>
+              </w:rPr>
+            </w:pPr>
+            <w:r>
+              <w:rPr>
+                <w:vertAlign w:val="baseline"/>
+              </w:rPr>
+              <w:t>+email</w:t>
+            </w:r>
+          </w:p>
+          <w:p>
+            <w:pPr>
+              <w:rPr>
+                <w:vertAlign w:val="baseline"/>
+              </w:rPr>
+            </w:pPr>
+            <w:r>
+              <w:rPr>
+                <w:vertAlign w:val="baseline"/>
+              </w:rPr>
+              <w:t>-endDateTime</w:t>
+            </w:r>
+          </w:p>
+          <w:p>
+            <w:pPr>
+              <w:rPr>
+                <w:vertAlign w:val="baseline"/>
+              </w:rPr>
+            </w:pPr>
+            <w:r>
+              <w:rPr>
+                <w:vertAlign w:val="baseline"/>
+              </w:rPr>
+              <w:t>-fbEvent</w:t>
+            </w:r>
+          </w:p>
+          <w:p>
+            <w:pPr>
+              <w:rPr>
+                <w:vertAlign w:val="baseline"/>
+              </w:rPr>
+            </w:pPr>
+            <w:r>
+              <w:rPr>
+                <w:vertAlign w:val="baseline"/>
+              </w:rPr>
+              <w:t>-website</w:t>
+            </w:r>
+          </w:p>
+          <w:p>
+            <w:pPr>
+              <w:rPr>
+                <w:vertAlign w:val="baseline"/>
+              </w:rPr>
+            </w:pPr>
+            <w:r>
+              <w:rPr>
+                <w:vertAlign w:val="baseline"/>
+              </w:rPr>
+              <w:t>-image</w:t>
+            </w:r>
           </w:p>
         </w:tc>
         <w:tc>
@@ -4282,6 +5099,12 @@
                 <w:vertAlign w:val="baseline"/>
               </w:rPr>
             </w:pPr>
+            <w:r>
+              <w:rPr>
+                <w:vertAlign w:val="baseline"/>
+              </w:rPr>
+              <w:t>+id (event)</w:t>
+            </w:r>
           </w:p>
         </w:tc>
         <w:tc>
@@ -4362,6 +5185,12 @@
                 <w:vertAlign w:val="baseline"/>
               </w:rPr>
             </w:pPr>
+            <w:r>
+              <w:rPr>
+                <w:vertAlign w:val="baseline"/>
+              </w:rPr>
+              <w:t>+id (event)</w:t>
+            </w:r>
           </w:p>
         </w:tc>
         <w:tc>
@@ -4451,6 +5280,12 @@
                 <w:vertAlign w:val="baseline"/>
               </w:rPr>
             </w:pPr>
+            <w:r>
+              <w:rPr>
+                <w:vertAlign w:val="baseline"/>
+              </w:rPr>
+              <w:t>+since (date)</w:t>
+            </w:r>
           </w:p>
         </w:tc>
         <w:tc>
@@ -4541,6 +5376,25 @@
                 <w:vertAlign w:val="baseline"/>
               </w:rPr>
             </w:pPr>
+            <w:r>
+              <w:rPr>
+                <w:vertAlign w:val="baseline"/>
+              </w:rPr>
+              <w:t>+rowsPerPage</w:t>
+            </w:r>
+          </w:p>
+          <w:p>
+            <w:pPr>
+              <w:rPr>
+                <w:vertAlign w:val="baseline"/>
+              </w:rPr>
+            </w:pPr>
+            <w:r>
+              <w:rPr>
+                <w:vertAlign w:val="baseline"/>
+              </w:rPr>
+              <w:t>+pageNo</w:t>
+            </w:r>
           </w:p>
         </w:tc>
         <w:tc>
@@ -4754,6 +5608,77 @@
                 <w:vertAlign w:val="baseline"/>
               </w:rPr>
             </w:pPr>
+            <w:r>
+              <w:rPr>
+                <w:vertAlign w:val="baseline"/>
+              </w:rPr>
+              <w:t xml:space="preserve">+publishedBy </w:t>
+            </w:r>
+          </w:p>
+          <w:p>
+            <w:pPr>
+              <w:rPr>
+                <w:vertAlign w:val="baseline"/>
+              </w:rPr>
+            </w:pPr>
+            <w:r>
+              <w:rPr>
+                <w:vertAlign w:val="baseline"/>
+              </w:rPr>
+              <w:t>(rollNo  or facultyId)</w:t>
+            </w:r>
+          </w:p>
+          <w:p>
+            <w:pPr>
+              <w:rPr>
+                <w:vertAlign w:val="baseline"/>
+              </w:rPr>
+            </w:pPr>
+            <w:r>
+              <w:rPr>
+                <w:vertAlign w:val="baseline"/>
+              </w:rPr>
+              <w:t>+headline</w:t>
+            </w:r>
+          </w:p>
+          <w:p>
+            <w:pPr>
+              <w:rPr>
+                <w:vertAlign w:val="baseline"/>
+              </w:rPr>
+            </w:pPr>
+            <w:r>
+              <w:rPr>
+                <w:vertAlign w:val="baseline"/>
+              </w:rPr>
+              <w:t>+description</w:t>
+            </w:r>
+          </w:p>
+          <w:p>
+            <w:pPr>
+              <w:rPr>
+                <w:vertAlign w:val="baseline"/>
+              </w:rPr>
+            </w:pPr>
+            <w:r>
+              <w:rPr>
+                <w:vertAlign w:val="baseline"/>
+              </w:rPr>
+              <w:t>-image</w:t>
+            </w:r>
+          </w:p>
+          <w:p>
+            <w:pPr>
+              <w:rPr>
+                <w:vertAlign w:val="baseline"/>
+              </w:rPr>
+            </w:pPr>
+            <w:r>
+              <w:rPr>
+                <w:vertAlign w:val="baseline"/>
+              </w:rPr>
+              <w:t>-link</w:t>
+            </w:r>
           </w:p>
         </w:tc>
         <w:tc>
@@ -4834,6 +5759,12 @@
                 <w:vertAlign w:val="baseline"/>
               </w:rPr>
             </w:pPr>
+            <w:r>
+              <w:rPr>
+                <w:vertAlign w:val="baseline"/>
+              </w:rPr>
+              <w:t>+id (news)</w:t>
+            </w:r>
           </w:p>
         </w:tc>
         <w:tc>
@@ -4914,6 +5845,12 @@
                 <w:vertAlign w:val="baseline"/>
               </w:rPr>
             </w:pPr>
+            <w:r>
+              <w:rPr>
+                <w:vertAlign w:val="baseline"/>
+              </w:rPr>
+              <w:t>+id (news)</w:t>
+            </w:r>
           </w:p>
         </w:tc>
         <w:tc>
@@ -4996,6 +5933,18 @@
                 <w:vertAlign w:val="baseline"/>
               </w:rPr>
             </w:pPr>
+            <w:r>
+              <w:rPr>
+                <w:vertAlign w:val="baseline"/>
+              </w:rPr>
+              <w:t xml:space="preserve">+since </w:t>
+            </w:r>
+            <w:r>
+              <w:rPr>
+                <w:vertAlign w:val="baseline"/>
+              </w:rPr>
+              <w:t>(date)</w:t>
+            </w:r>
           </w:p>
         </w:tc>
         <w:tc>
@@ -5079,6 +6028,25 @@
                 <w:vertAlign w:val="baseline"/>
               </w:rPr>
             </w:pPr>
+            <w:r>
+              <w:rPr>
+                <w:vertAlign w:val="baseline"/>
+              </w:rPr>
+              <w:t>+rowsPerPage</w:t>
+            </w:r>
+          </w:p>
+          <w:p>
+            <w:pPr>
+              <w:rPr>
+                <w:vertAlign w:val="baseline"/>
+              </w:rPr>
+            </w:pPr>
+            <w:r>
+              <w:rPr>
+                <w:vertAlign w:val="baseline"/>
+              </w:rPr>
+              <w:t>+pageNo</w:t>
+            </w:r>
           </w:p>
         </w:tc>
         <w:tc>
@@ -5292,6 +6260,77 @@
                 <w:vertAlign w:val="baseline"/>
               </w:rPr>
             </w:pPr>
+            <w:r>
+              <w:rPr>
+                <w:vertAlign w:val="baseline"/>
+              </w:rPr>
+              <w:t>+subject</w:t>
+            </w:r>
+          </w:p>
+          <w:p>
+            <w:pPr>
+              <w:rPr>
+                <w:vertAlign w:val="baseline"/>
+              </w:rPr>
+            </w:pPr>
+            <w:r>
+              <w:rPr>
+                <w:vertAlign w:val="baseline"/>
+              </w:rPr>
+              <w:t>+issuingAuthority</w:t>
+            </w:r>
+          </w:p>
+          <w:p>
+            <w:pPr>
+              <w:rPr>
+                <w:vertAlign w:val="baseline"/>
+              </w:rPr>
+            </w:pPr>
+            <w:r>
+              <w:rPr>
+                <w:vertAlign w:val="baseline"/>
+              </w:rPr>
+              <w:t>+fileLink</w:t>
+            </w:r>
+          </w:p>
+          <w:p>
+            <w:pPr>
+              <w:rPr>
+                <w:vertAlign w:val="baseline"/>
+              </w:rPr>
+            </w:pPr>
+            <w:r>
+              <w:rPr>
+                <w:vertAlign w:val="baseline"/>
+              </w:rPr>
+              <w:t>-degreeCode</w:t>
+            </w:r>
+          </w:p>
+          <w:p>
+            <w:pPr>
+              <w:rPr>
+                <w:vertAlign w:val="baseline"/>
+              </w:rPr>
+            </w:pPr>
+            <w:r>
+              <w:rPr>
+                <w:vertAlign w:val="baseline"/>
+              </w:rPr>
+              <w:t>-branchCode</w:t>
+            </w:r>
+          </w:p>
+          <w:p>
+            <w:pPr>
+              <w:rPr>
+                <w:vertAlign w:val="baseline"/>
+              </w:rPr>
+            </w:pPr>
+            <w:r>
+              <w:rPr>
+                <w:vertAlign w:val="baseline"/>
+              </w:rPr>
+              <w:t>-deptId</w:t>
+            </w:r>
           </w:p>
         </w:tc>
         <w:tc>
@@ -5326,6 +6365,9 @@
         </w:tc>
       </w:tr>
       <w:tr>
+        <w:trPr>
+          <w:trHeight w:val="90" w:hRule="atLeast"/>
+        </w:trPr>
         <w:tc>
           <w:tcPr>
             <w:tcW w:w="3156" w:type="dxa"/>
@@ -5372,6 +6414,12 @@
                 <w:vertAlign w:val="baseline"/>
               </w:rPr>
             </w:pPr>
+            <w:r>
+              <w:rPr>
+                <w:vertAlign w:val="baseline"/>
+              </w:rPr>
+              <w:t>+id (notice)</w:t>
+            </w:r>
           </w:p>
         </w:tc>
         <w:tc>
@@ -5452,6 +6500,12 @@
                 <w:vertAlign w:val="baseline"/>
               </w:rPr>
             </w:pPr>
+            <w:r>
+              <w:rPr>
+                <w:vertAlign w:val="baseline"/>
+              </w:rPr>
+              <w:t>+id (notice)</w:t>
+            </w:r>
           </w:p>
         </w:tc>
         <w:tc>
@@ -5541,6 +6595,18 @@
                 <w:vertAlign w:val="baseline"/>
               </w:rPr>
             </w:pPr>
+            <w:r>
+              <w:rPr>
+                <w:vertAlign w:val="baseline"/>
+              </w:rPr>
+              <w:t xml:space="preserve">+since </w:t>
+            </w:r>
+            <w:r>
+              <w:rPr>
+                <w:vertAlign w:val="baseline"/>
+              </w:rPr>
+              <w:t>(date)</w:t>
+            </w:r>
           </w:p>
         </w:tc>
         <w:tc>
@@ -5631,6 +6697,25 @@
                 <w:vertAlign w:val="baseline"/>
               </w:rPr>
             </w:pPr>
+            <w:r>
+              <w:rPr>
+                <w:vertAlign w:val="baseline"/>
+              </w:rPr>
+              <w:t>+rowsPerPage</w:t>
+            </w:r>
+          </w:p>
+          <w:p>
+            <w:pPr>
+              <w:rPr>
+                <w:vertAlign w:val="baseline"/>
+              </w:rPr>
+            </w:pPr>
+            <w:r>
+              <w:rPr>
+                <w:vertAlign w:val="baseline"/>
+              </w:rPr>
+              <w:t>+pageNo</w:t>
+            </w:r>
           </w:p>
         </w:tc>
         <w:tc>
@@ -5844,9 +6929,338 @@
           <w:p>
             <w:pPr>
               <w:rPr>
-                <w:vertAlign w:val="baseline"/>
-              </w:rPr>
-            </w:pPr>
+                <w:rFonts w:hint="default"/>
+                <w:vertAlign w:val="baseline"/>
+              </w:rPr>
+            </w:pPr>
+            <w:r>
+              <w:rPr>
+                <w:rFonts w:hint="default"/>
+                <w:vertAlign w:val="baseline"/>
+              </w:rPr>
+              <w:t xml:space="preserve">+dtuRegId   </w:t>
+            </w:r>
+          </w:p>
+          <w:p>
+            <w:pPr>
+              <w:rPr>
+                <w:rFonts w:hint="default"/>
+                <w:vertAlign w:val="baseline"/>
+              </w:rPr>
+            </w:pPr>
+            <w:r>
+              <w:rPr>
+                <w:rFonts w:hint="default"/>
+                <w:vertAlign w:val="baseline"/>
+              </w:rPr>
+              <w:t>+name</w:t>
+            </w:r>
+          </w:p>
+          <w:p>
+            <w:pPr>
+              <w:rPr>
+                <w:rFonts w:hint="default"/>
+                <w:vertAlign w:val="baseline"/>
+              </w:rPr>
+            </w:pPr>
+            <w:r>
+              <w:rPr>
+                <w:rFonts w:hint="default"/>
+                <w:vertAlign w:val="baseline"/>
+              </w:rPr>
+              <w:t>+permanentAdd</w:t>
+            </w:r>
+          </w:p>
+          <w:p>
+            <w:pPr>
+              <w:rPr>
+                <w:rFonts w:hint="default"/>
+                <w:vertAlign w:val="baseline"/>
+              </w:rPr>
+            </w:pPr>
+            <w:r>
+              <w:rPr>
+                <w:rFonts w:hint="default"/>
+                <w:vertAlign w:val="baseline"/>
+              </w:rPr>
+              <w:t>+presentAdd</w:t>
+            </w:r>
+          </w:p>
+          <w:p>
+            <w:pPr>
+              <w:rPr>
+                <w:rFonts w:hint="default"/>
+                <w:vertAlign w:val="baseline"/>
+              </w:rPr>
+            </w:pPr>
+            <w:r>
+              <w:rPr>
+                <w:rFonts w:hint="default"/>
+                <w:vertAlign w:val="baseline"/>
+              </w:rPr>
+              <w:t>+guardianAdd</w:t>
+            </w:r>
+          </w:p>
+          <w:p>
+            <w:pPr>
+              <w:rPr>
+                <w:rFonts w:hint="default"/>
+                <w:vertAlign w:val="baseline"/>
+              </w:rPr>
+            </w:pPr>
+            <w:r>
+              <w:rPr>
+                <w:rFonts w:hint="default"/>
+                <w:vertAlign w:val="baseline"/>
+              </w:rPr>
+              <w:t>+personalMobile</w:t>
+            </w:r>
+          </w:p>
+          <w:p>
+            <w:pPr>
+              <w:rPr>
+                <w:rFonts w:hint="default"/>
+                <w:vertAlign w:val="baseline"/>
+              </w:rPr>
+            </w:pPr>
+            <w:r>
+              <w:rPr>
+                <w:rFonts w:hint="default"/>
+                <w:vertAlign w:val="baseline"/>
+              </w:rPr>
+              <w:t>+alternativeMobile</w:t>
+            </w:r>
+          </w:p>
+          <w:p>
+            <w:pPr>
+              <w:rPr>
+                <w:rFonts w:hint="default"/>
+                <w:vertAlign w:val="baseline"/>
+              </w:rPr>
+            </w:pPr>
+            <w:r>
+              <w:rPr>
+                <w:rFonts w:hint="default"/>
+                <w:vertAlign w:val="baseline"/>
+              </w:rPr>
+              <w:t>+personalEmai</w:t>
+            </w:r>
+          </w:p>
+          <w:p>
+            <w:pPr>
+              <w:rPr>
+                <w:rFonts w:hint="default"/>
+                <w:vertAlign w:val="baseline"/>
+              </w:rPr>
+            </w:pPr>
+            <w:r>
+              <w:rPr>
+                <w:rFonts w:hint="default"/>
+                <w:vertAlign w:val="baseline"/>
+              </w:rPr>
+              <w:t>+alternativeEmail</w:t>
+            </w:r>
+          </w:p>
+          <w:p>
+            <w:pPr>
+              <w:rPr>
+                <w:rFonts w:hint="default"/>
+                <w:vertAlign w:val="baseline"/>
+              </w:rPr>
+            </w:pPr>
+            <w:r>
+              <w:rPr>
+                <w:rFonts w:hint="default"/>
+                <w:vertAlign w:val="baseline"/>
+              </w:rPr>
+              <w:t>+dateOfBirth</w:t>
+            </w:r>
+          </w:p>
+          <w:p>
+            <w:pPr>
+              <w:rPr>
+                <w:rFonts w:hint="default"/>
+                <w:vertAlign w:val="baseline"/>
+              </w:rPr>
+            </w:pPr>
+            <w:r>
+              <w:rPr>
+                <w:rFonts w:hint="default"/>
+                <w:vertAlign w:val="baseline"/>
+              </w:rPr>
+              <w:t xml:space="preserve">+gender     +category    +nationality </w:t>
+            </w:r>
+          </w:p>
+          <w:p>
+            <w:pPr>
+              <w:rPr>
+                <w:rFonts w:hint="default"/>
+                <w:vertAlign w:val="baseline"/>
+              </w:rPr>
+            </w:pPr>
+            <w:r>
+              <w:rPr>
+                <w:rFonts w:hint="default"/>
+                <w:vertAlign w:val="baseline"/>
+              </w:rPr>
+              <w:t>+religion</w:t>
+            </w:r>
+          </w:p>
+          <w:p>
+            <w:pPr>
+              <w:rPr>
+                <w:rFonts w:hint="default"/>
+                <w:vertAlign w:val="baseline"/>
+              </w:rPr>
+            </w:pPr>
+            <w:r>
+              <w:rPr>
+                <w:rFonts w:hint="default"/>
+                <w:vertAlign w:val="baseline"/>
+              </w:rPr>
+              <w:t xml:space="preserve">+dormitory </w:t>
+            </w:r>
+          </w:p>
+          <w:p>
+            <w:pPr>
+              <w:rPr>
+                <w:rFonts w:hint="default"/>
+                <w:vertAlign w:val="baseline"/>
+              </w:rPr>
+            </w:pPr>
+            <w:r>
+              <w:rPr>
+                <w:rFonts w:hint="default"/>
+                <w:vertAlign w:val="baseline"/>
+              </w:rPr>
+              <w:t>+fatherName</w:t>
+            </w:r>
+          </w:p>
+          <w:p>
+            <w:pPr>
+              <w:rPr>
+                <w:rFonts w:hint="default"/>
+                <w:vertAlign w:val="baseline"/>
+              </w:rPr>
+            </w:pPr>
+            <w:r>
+              <w:rPr>
+                <w:rFonts w:hint="default"/>
+                <w:vertAlign w:val="baseline"/>
+              </w:rPr>
+              <w:t>+motherName</w:t>
+            </w:r>
+          </w:p>
+          <w:p>
+            <w:pPr>
+              <w:rPr>
+                <w:rFonts w:hint="default"/>
+                <w:vertAlign w:val="baseline"/>
+              </w:rPr>
+            </w:pPr>
+            <w:r>
+              <w:rPr>
+                <w:rFonts w:hint="default"/>
+                <w:vertAlign w:val="baseline"/>
+              </w:rPr>
+              <w:t>+</w:t>
+            </w:r>
+            <w:r>
+              <w:rPr>
+                <w:rFonts w:hint="default"/>
+                <w:vertAlign w:val="baseline"/>
+              </w:rPr>
+              <w:t>facultyId</w:t>
+            </w:r>
+          </w:p>
+          <w:p>
+            <w:pPr>
+              <w:rPr>
+                <w:rFonts w:hint="default"/>
+                <w:vertAlign w:val="baseline"/>
+              </w:rPr>
+            </w:pPr>
+            <w:r>
+              <w:rPr>
+                <w:rFonts w:hint="default"/>
+                <w:vertAlign w:val="baseline"/>
+              </w:rPr>
+              <w:t>+designation</w:t>
+            </w:r>
+          </w:p>
+          <w:p>
+            <w:pPr>
+              <w:rPr>
+                <w:rFonts w:hint="default"/>
+                <w:vertAlign w:val="baseline"/>
+              </w:rPr>
+            </w:pPr>
+            <w:r>
+              <w:rPr>
+                <w:rFonts w:hint="default"/>
+                <w:vertAlign w:val="baseline"/>
+              </w:rPr>
+              <w:t>+dateOfJoining</w:t>
+            </w:r>
+          </w:p>
+          <w:p>
+            <w:pPr>
+              <w:rPr>
+                <w:rFonts w:hint="default"/>
+                <w:vertAlign w:val="baseline"/>
+              </w:rPr>
+            </w:pPr>
+            <w:r>
+              <w:rPr>
+                <w:rFonts w:hint="default"/>
+                <w:vertAlign w:val="baseline"/>
+              </w:rPr>
+              <w:t>+jobType</w:t>
+            </w:r>
+          </w:p>
+          <w:p>
+            <w:pPr>
+              <w:rPr>
+                <w:rFonts w:hint="default"/>
+                <w:vertAlign w:val="baseline"/>
+              </w:rPr>
+            </w:pPr>
+            <w:r>
+              <w:rPr>
+                <w:rFonts w:hint="default"/>
+                <w:vertAlign w:val="baseline"/>
+              </w:rPr>
+              <w:t>+department</w:t>
+            </w:r>
+          </w:p>
+          <w:p>
+            <w:pPr>
+              <w:rPr>
+                <w:rFonts w:hint="default"/>
+                <w:vertAlign w:val="baseline"/>
+              </w:rPr>
+            </w:pPr>
+            <w:r>
+              <w:rPr>
+                <w:rFonts w:hint="default"/>
+                <w:vertAlign w:val="baseline"/>
+              </w:rPr>
+              <w:t>+libraryId</w:t>
+            </w:r>
+          </w:p>
+          <w:p>
+            <w:pPr>
+              <w:rPr>
+                <w:vertAlign w:val="baseline"/>
+              </w:rPr>
+            </w:pPr>
+            <w:r>
+              <w:rPr>
+                <w:rFonts w:hint="default"/>
+                <w:vertAlign w:val="baseline"/>
+              </w:rPr>
+              <w:t>+password</w:t>
+            </w:r>
           </w:p>
         </w:tc>
         <w:tc>
@@ -5927,6 +7341,12 @@
                 <w:vertAlign w:val="baseline"/>
               </w:rPr>
             </w:pPr>
+            <w:r>
+              <w:rPr>
+                <w:vertAlign w:val="baseline"/>
+              </w:rPr>
+              <w:t>+facultyId</w:t>
+            </w:r>
           </w:p>
         </w:tc>
         <w:tc>
@@ -6007,6 +7427,12 @@
                 <w:vertAlign w:val="baseline"/>
               </w:rPr>
             </w:pPr>
+            <w:r>
+              <w:rPr>
+                <w:vertAlign w:val="baseline"/>
+              </w:rPr>
+              <w:t>+facultyId or +dtuRegId</w:t>
+            </w:r>
           </w:p>
         </w:tc>
         <w:tc>
@@ -6082,6 +7508,12 @@
                 <w:vertAlign w:val="baseline"/>
               </w:rPr>
             </w:pPr>
+            <w:r>
+              <w:rPr>
+                <w:vertAlign w:val="baseline"/>
+              </w:rPr>
+              <w:t>+facultyId</w:t>
+            </w:r>
           </w:p>
         </w:tc>
         <w:tc>
@@ -6263,7 +7695,7 @@
               <w:rPr>
                 <w:vertAlign w:val="baseline"/>
               </w:rPr>
-              <w:t>add</w:t>
+              <w:t>Add</w:t>
             </w:r>
             <w:r>
               <w:rPr>
@@ -6292,9 +7724,496 @@
           <w:p>
             <w:pPr>
               <w:rPr>
-                <w:vertAlign w:val="baseline"/>
-              </w:rPr>
-            </w:pPr>
+                <w:rFonts w:hint="default"/>
+                <w:vertAlign w:val="baseline"/>
+              </w:rPr>
+            </w:pPr>
+            <w:r>
+              <w:rPr>
+                <w:rFonts w:hint="default"/>
+                <w:vertAlign w:val="baseline"/>
+              </w:rPr>
+              <w:t>+</w:t>
+            </w:r>
+            <w:r>
+              <w:rPr>
+                <w:rFonts w:hint="default"/>
+                <w:vertAlign w:val="baseline"/>
+              </w:rPr>
+              <w:t xml:space="preserve">dtuRegId   </w:t>
+            </w:r>
+          </w:p>
+          <w:p>
+            <w:pPr>
+              <w:rPr>
+                <w:rFonts w:hint="default"/>
+                <w:vertAlign w:val="baseline"/>
+              </w:rPr>
+            </w:pPr>
+            <w:r>
+              <w:rPr>
+                <w:rFonts w:hint="default"/>
+                <w:vertAlign w:val="baseline"/>
+              </w:rPr>
+              <w:t>+</w:t>
+            </w:r>
+            <w:r>
+              <w:rPr>
+                <w:rFonts w:hint="default"/>
+                <w:vertAlign w:val="baseline"/>
+              </w:rPr>
+              <w:t>name</w:t>
+            </w:r>
+          </w:p>
+          <w:p>
+            <w:pPr>
+              <w:rPr>
+                <w:rFonts w:hint="default"/>
+                <w:vertAlign w:val="baseline"/>
+              </w:rPr>
+            </w:pPr>
+            <w:r>
+              <w:rPr>
+                <w:rFonts w:hint="default"/>
+                <w:vertAlign w:val="baseline"/>
+              </w:rPr>
+              <w:t>+</w:t>
+            </w:r>
+            <w:r>
+              <w:rPr>
+                <w:rFonts w:hint="default"/>
+                <w:vertAlign w:val="baseline"/>
+              </w:rPr>
+              <w:t>permanentAdd</w:t>
+            </w:r>
+          </w:p>
+          <w:p>
+            <w:pPr>
+              <w:rPr>
+                <w:rFonts w:hint="default"/>
+                <w:vertAlign w:val="baseline"/>
+              </w:rPr>
+            </w:pPr>
+            <w:r>
+              <w:rPr>
+                <w:rFonts w:hint="default"/>
+                <w:vertAlign w:val="baseline"/>
+              </w:rPr>
+              <w:t>+</w:t>
+            </w:r>
+            <w:r>
+              <w:rPr>
+                <w:rFonts w:hint="default"/>
+                <w:vertAlign w:val="baseline"/>
+              </w:rPr>
+              <w:t>presentAdd</w:t>
+            </w:r>
+          </w:p>
+          <w:p>
+            <w:pPr>
+              <w:rPr>
+                <w:rFonts w:hint="default"/>
+                <w:vertAlign w:val="baseline"/>
+              </w:rPr>
+            </w:pPr>
+            <w:r>
+              <w:rPr>
+                <w:rFonts w:hint="default"/>
+                <w:vertAlign w:val="baseline"/>
+              </w:rPr>
+              <w:t>+</w:t>
+            </w:r>
+            <w:r>
+              <w:rPr>
+                <w:rFonts w:hint="default"/>
+                <w:vertAlign w:val="baseline"/>
+              </w:rPr>
+              <w:t>guardianAdd</w:t>
+            </w:r>
+          </w:p>
+          <w:p>
+            <w:pPr>
+              <w:rPr>
+                <w:rFonts w:hint="default"/>
+                <w:vertAlign w:val="baseline"/>
+              </w:rPr>
+            </w:pPr>
+            <w:r>
+              <w:rPr>
+                <w:rFonts w:hint="default"/>
+                <w:vertAlign w:val="baseline"/>
+              </w:rPr>
+              <w:t>+</w:t>
+            </w:r>
+            <w:r>
+              <w:rPr>
+                <w:rFonts w:hint="default"/>
+                <w:vertAlign w:val="baseline"/>
+              </w:rPr>
+              <w:t>personalMobile</w:t>
+            </w:r>
+          </w:p>
+          <w:p>
+            <w:pPr>
+              <w:rPr>
+                <w:rFonts w:hint="default"/>
+                <w:vertAlign w:val="baseline"/>
+              </w:rPr>
+            </w:pPr>
+            <w:r>
+              <w:rPr>
+                <w:rFonts w:hint="default"/>
+                <w:vertAlign w:val="baseline"/>
+              </w:rPr>
+              <w:t>+</w:t>
+            </w:r>
+            <w:r>
+              <w:rPr>
+                <w:rFonts w:hint="default"/>
+                <w:vertAlign w:val="baseline"/>
+              </w:rPr>
+              <w:t>alternativeMobile</w:t>
+            </w:r>
+          </w:p>
+          <w:p>
+            <w:pPr>
+              <w:rPr>
+                <w:rFonts w:hint="default"/>
+                <w:vertAlign w:val="baseline"/>
+              </w:rPr>
+            </w:pPr>
+            <w:r>
+              <w:rPr>
+                <w:rFonts w:hint="default"/>
+                <w:vertAlign w:val="baseline"/>
+              </w:rPr>
+              <w:t>+</w:t>
+            </w:r>
+            <w:r>
+              <w:rPr>
+                <w:rFonts w:hint="default"/>
+                <w:vertAlign w:val="baseline"/>
+              </w:rPr>
+              <w:t>personalEmai</w:t>
+            </w:r>
+          </w:p>
+          <w:p>
+            <w:pPr>
+              <w:rPr>
+                <w:rFonts w:hint="default"/>
+                <w:vertAlign w:val="baseline"/>
+              </w:rPr>
+            </w:pPr>
+            <w:r>
+              <w:rPr>
+                <w:rFonts w:hint="default"/>
+                <w:vertAlign w:val="baseline"/>
+              </w:rPr>
+              <w:t>+</w:t>
+            </w:r>
+            <w:r>
+              <w:rPr>
+                <w:rFonts w:hint="default"/>
+                <w:vertAlign w:val="baseline"/>
+              </w:rPr>
+              <w:t>alternativeEmail</w:t>
+            </w:r>
+          </w:p>
+          <w:p>
+            <w:pPr>
+              <w:rPr>
+                <w:rFonts w:hint="default"/>
+                <w:vertAlign w:val="baseline"/>
+              </w:rPr>
+            </w:pPr>
+            <w:r>
+              <w:rPr>
+                <w:rFonts w:hint="default"/>
+                <w:vertAlign w:val="baseline"/>
+              </w:rPr>
+              <w:t>+</w:t>
+            </w:r>
+            <w:r>
+              <w:rPr>
+                <w:rFonts w:hint="default"/>
+                <w:vertAlign w:val="baseline"/>
+              </w:rPr>
+              <w:t>dateOfBirth</w:t>
+            </w:r>
+          </w:p>
+          <w:p>
+            <w:pPr>
+              <w:rPr>
+                <w:rFonts w:hint="default"/>
+                <w:vertAlign w:val="baseline"/>
+              </w:rPr>
+            </w:pPr>
+            <w:r>
+              <w:rPr>
+                <w:rFonts w:hint="default"/>
+                <w:vertAlign w:val="baseline"/>
+              </w:rPr>
+              <w:t>+</w:t>
+            </w:r>
+            <w:r>
+              <w:rPr>
+                <w:rFonts w:hint="default"/>
+                <w:vertAlign w:val="baseline"/>
+              </w:rPr>
+              <w:t xml:space="preserve">gender     </w:t>
+            </w:r>
+            <w:r>
+              <w:rPr>
+                <w:rFonts w:hint="default"/>
+                <w:vertAlign w:val="baseline"/>
+              </w:rPr>
+              <w:t>+</w:t>
+            </w:r>
+            <w:r>
+              <w:rPr>
+                <w:rFonts w:hint="default"/>
+                <w:vertAlign w:val="baseline"/>
+              </w:rPr>
+              <w:t xml:space="preserve">category    </w:t>
+            </w:r>
+            <w:r>
+              <w:rPr>
+                <w:rFonts w:hint="default"/>
+                <w:vertAlign w:val="baseline"/>
+              </w:rPr>
+              <w:t>+</w:t>
+            </w:r>
+            <w:r>
+              <w:rPr>
+                <w:rFonts w:hint="default"/>
+                <w:vertAlign w:val="baseline"/>
+              </w:rPr>
+              <w:t xml:space="preserve">nationality </w:t>
+            </w:r>
+          </w:p>
+          <w:p>
+            <w:pPr>
+              <w:rPr>
+                <w:rFonts w:hint="default"/>
+                <w:vertAlign w:val="baseline"/>
+              </w:rPr>
+            </w:pPr>
+            <w:r>
+              <w:rPr>
+                <w:rFonts w:hint="default"/>
+                <w:vertAlign w:val="baseline"/>
+              </w:rPr>
+              <w:t>+</w:t>
+            </w:r>
+            <w:r>
+              <w:rPr>
+                <w:rFonts w:hint="default"/>
+                <w:vertAlign w:val="baseline"/>
+              </w:rPr>
+              <w:t>religio</w:t>
+            </w:r>
+            <w:r>
+              <w:rPr>
+                <w:rFonts w:hint="default"/>
+                <w:vertAlign w:val="baseline"/>
+              </w:rPr>
+              <w:t>n</w:t>
+            </w:r>
+          </w:p>
+          <w:p>
+            <w:pPr>
+              <w:rPr>
+                <w:rFonts w:hint="default"/>
+                <w:vertAlign w:val="baseline"/>
+              </w:rPr>
+            </w:pPr>
+            <w:r>
+              <w:rPr>
+                <w:rFonts w:hint="default"/>
+                <w:vertAlign w:val="baseline"/>
+              </w:rPr>
+              <w:t>+</w:t>
+            </w:r>
+            <w:r>
+              <w:rPr>
+                <w:rFonts w:hint="default"/>
+                <w:vertAlign w:val="baseline"/>
+              </w:rPr>
+              <w:t xml:space="preserve">dormitory </w:t>
+            </w:r>
+          </w:p>
+          <w:p>
+            <w:pPr>
+              <w:rPr>
+                <w:rFonts w:hint="default"/>
+                <w:vertAlign w:val="baseline"/>
+              </w:rPr>
+            </w:pPr>
+            <w:r>
+              <w:rPr>
+                <w:rFonts w:hint="default"/>
+                <w:vertAlign w:val="baseline"/>
+              </w:rPr>
+              <w:t>+f</w:t>
+            </w:r>
+            <w:r>
+              <w:rPr>
+                <w:rFonts w:hint="default"/>
+                <w:vertAlign w:val="baseline"/>
+              </w:rPr>
+              <w:t>atherName</w:t>
+            </w:r>
+          </w:p>
+          <w:p>
+            <w:pPr>
+              <w:rPr>
+                <w:rFonts w:hint="default"/>
+                <w:vertAlign w:val="baseline"/>
+              </w:rPr>
+            </w:pPr>
+            <w:r>
+              <w:rPr>
+                <w:rFonts w:hint="default"/>
+                <w:vertAlign w:val="baseline"/>
+              </w:rPr>
+              <w:t>+</w:t>
+            </w:r>
+            <w:r>
+              <w:rPr>
+                <w:rFonts w:hint="default"/>
+                <w:vertAlign w:val="baseline"/>
+              </w:rPr>
+              <w:t>motherName</w:t>
+            </w:r>
+          </w:p>
+          <w:p>
+            <w:pPr>
+              <w:rPr>
+                <w:rFonts w:hint="default"/>
+                <w:vertAlign w:val="baseline"/>
+              </w:rPr>
+            </w:pPr>
+            <w:r>
+              <w:rPr>
+                <w:rFonts w:hint="default"/>
+                <w:vertAlign w:val="baseline"/>
+              </w:rPr>
+              <w:t>+</w:t>
+            </w:r>
+            <w:r>
+              <w:rPr>
+                <w:rFonts w:hint="default"/>
+                <w:vertAlign w:val="baseline"/>
+              </w:rPr>
+              <w:t>rollNo</w:t>
+            </w:r>
+          </w:p>
+          <w:p>
+            <w:pPr>
+              <w:rPr>
+                <w:rFonts w:hint="default"/>
+                <w:vertAlign w:val="baseline"/>
+              </w:rPr>
+            </w:pPr>
+            <w:r>
+              <w:rPr>
+                <w:rFonts w:hint="default"/>
+                <w:vertAlign w:val="baseline"/>
+              </w:rPr>
+              <w:t>+</w:t>
+            </w:r>
+            <w:r>
+              <w:rPr>
+                <w:rFonts w:hint="default"/>
+                <w:vertAlign w:val="baseline"/>
+              </w:rPr>
+              <w:t>branch</w:t>
+            </w:r>
+            <w:r>
+              <w:rPr>
+                <w:rFonts w:hint="default"/>
+                <w:vertAlign w:val="baseline"/>
+              </w:rPr>
+              <w:t>Code</w:t>
+            </w:r>
+            <w:r>
+              <w:rPr>
+                <w:rFonts w:hint="default"/>
+                <w:vertAlign w:val="baseline"/>
+              </w:rPr>
+              <w:t xml:space="preserve">      </w:t>
+            </w:r>
+          </w:p>
+          <w:p>
+            <w:pPr>
+              <w:rPr>
+                <w:rFonts w:hint="default"/>
+                <w:vertAlign w:val="baseline"/>
+              </w:rPr>
+            </w:pPr>
+            <w:r>
+              <w:rPr>
+                <w:rFonts w:hint="default"/>
+                <w:vertAlign w:val="baseline"/>
+              </w:rPr>
+              <w:t>+</w:t>
+            </w:r>
+            <w:r>
+              <w:rPr>
+                <w:rFonts w:hint="default"/>
+                <w:vertAlign w:val="baseline"/>
+              </w:rPr>
+              <w:t>degree</w:t>
+            </w:r>
+            <w:r>
+              <w:rPr>
+                <w:rFonts w:hint="default"/>
+                <w:vertAlign w:val="baseline"/>
+              </w:rPr>
+              <w:t>Code</w:t>
+            </w:r>
+            <w:r>
+              <w:rPr>
+                <w:rFonts w:hint="default"/>
+                <w:vertAlign w:val="baseline"/>
+              </w:rPr>
+              <w:t xml:space="preserve"> </w:t>
+            </w:r>
+            <w:r>
+              <w:rPr>
+                <w:rFonts w:hint="default"/>
+                <w:vertAlign w:val="baseline"/>
+              </w:rPr>
+              <w:t>+</w:t>
+            </w:r>
+            <w:r>
+              <w:rPr>
+                <w:rFonts w:hint="default"/>
+                <w:vertAlign w:val="baseline"/>
+              </w:rPr>
+              <w:t>admissionYear</w:t>
+            </w:r>
+          </w:p>
+          <w:p>
+            <w:pPr>
+              <w:rPr>
+                <w:vertAlign w:val="baseline"/>
+              </w:rPr>
+            </w:pPr>
+            <w:r>
+              <w:rPr>
+                <w:rFonts w:hint="default"/>
+                <w:vertAlign w:val="baseline"/>
+              </w:rPr>
+              <w:t>+</w:t>
+            </w:r>
+            <w:r>
+              <w:rPr>
+                <w:rFonts w:hint="default"/>
+                <w:vertAlign w:val="baseline"/>
+              </w:rPr>
+              <w:t>password</w:t>
+            </w:r>
           </w:p>
         </w:tc>
         <w:tc>
@@ -6375,6 +8294,12 @@
                 <w:vertAlign w:val="baseline"/>
               </w:rPr>
             </w:pPr>
+            <w:r>
+              <w:rPr>
+                <w:vertAlign w:val="baseline"/>
+              </w:rPr>
+              <w:t>+rollNo</w:t>
+            </w:r>
           </w:p>
         </w:tc>
         <w:tc>
@@ -6455,6 +8380,12 @@
                 <w:vertAlign w:val="baseline"/>
               </w:rPr>
             </w:pPr>
+            <w:r>
+              <w:rPr>
+                <w:vertAlign w:val="baseline"/>
+              </w:rPr>
+              <w:t>+rollNo  or +dtuRegId</w:t>
+            </w:r>
           </w:p>
         </w:tc>
         <w:tc>
@@ -6551,6 +8482,12 @@
                 <w:vertAlign w:val="baseline"/>
               </w:rPr>
             </w:pPr>
+            <w:r>
+              <w:rPr>
+                <w:vertAlign w:val="baseline"/>
+              </w:rPr>
+              <w:t>+rollNo</w:t>
+            </w:r>
           </w:p>
         </w:tc>
         <w:tc>
@@ -6590,8 +8527,6 @@
     </w:p>
     <w:p>
       <w:pPr/>
-      <w:bookmarkStart w:id="0" w:name="_GoBack"/>
-      <w:bookmarkEnd w:id="0"/>
     </w:p>
     <w:sectPr>
       <w:pgSz w:w="16838" w:h="11906" w:orient="landscape"/>

</xml_diff>